<commit_message>
Update register map info
</commit_message>
<xml_diff>
--- a/DCRC_Firmware/RevC_1_FPGA_Regs.docx
+++ b/DCRC_Firmware/RevC_1_FPGA_Regs.docx
@@ -1659,20 +1659,38 @@
       <w:pPr>
         <w:pStyle w:val="BodyText"/>
         <w:ind w:left="360"/>
-      </w:pPr>
-      <w:r>
+        <w:rPr>
+          <w:strike/>
+        </w:rPr>
+      </w:pPr>
+      <w:r>
+        <w:rPr>
+          <w:strike/>
+        </w:rPr>
         <w:t xml:space="preserve">A 32 bit diagnostic counter is provided </w:t>
       </w:r>
       <w:r>
+        <w:rPr>
+          <w:strike/>
+        </w:rPr>
         <w:t xml:space="preserve">as an </w:t>
       </w:r>
       <w:r>
+        <w:rPr>
+          <w:strike/>
+        </w:rPr>
         <w:t xml:space="preserve">aid </w:t>
       </w:r>
       <w:r>
+        <w:rPr>
+          <w:strike/>
+        </w:rPr>
         <w:t>for</w:t>
       </w:r>
       <w:r>
+        <w:rPr>
+          <w:strike/>
+        </w:rPr>
         <w:t xml:space="preserve"> checking Ethernet transactions.</w:t>
       </w:r>
     </w:p>
@@ -1680,17 +1698,32 @@
       <w:pPr>
         <w:pStyle w:val="BodyText"/>
         <w:ind w:left="360"/>
-      </w:pPr>
-      <w:r>
+        <w:rPr>
+          <w:strike/>
+        </w:rPr>
+      </w:pPr>
+      <w:r>
+        <w:rPr>
+          <w:strike/>
+        </w:rPr>
         <w:t>This is a 1</w:t>
       </w:r>
       <w:r>
+        <w:rPr>
+          <w:strike/>
+        </w:rPr>
         <w:t>6</w:t>
       </w:r>
       <w:r>
+        <w:rPr>
+          <w:strike/>
+        </w:rPr>
         <w:t xml:space="preserve"> bit read/write register. </w:t>
       </w:r>
       <w:r>
+        <w:rPr>
+          <w:strike/>
+        </w:rPr>
         <w:t>Writing to this address sets the upper 16 bits of a 32 bit counter. Reads return the present value of the counter upper bits.</w:t>
       </w:r>
     </w:p>
@@ -1764,8 +1797,14 @@
       <w:pPr>
         <w:pStyle w:val="BodyText"/>
         <w:ind w:left="360"/>
-      </w:pPr>
-      <w:r>
+        <w:rPr>
+          <w:strike/>
+        </w:rPr>
+      </w:pPr>
+      <w:r>
+        <w:rPr>
+          <w:strike/>
+        </w:rPr>
         <w:t>This is a 16 bit read/write register. Writing to this address set the lower 16 bits of a 32 bit counter. Reads return the value of the counter lower bits, then increment the count.</w:t>
       </w:r>
     </w:p>
@@ -2151,6 +2190,40 @@
         <w:tab/>
         <w:t>Clear trigger scalers</w:t>
       </w:r>
+    </w:p>
+    <w:p>
+      <w:pPr>
+        <w:pStyle w:val="BodyText"/>
+        <w:tabs>
+          <w:tab w:val="left" w:pos="1080"/>
+        </w:tabs>
+        <w:ind w:left="360"/>
+      </w:pPr>
+    </w:p>
+    <w:p>
+      <w:pPr>
+        <w:pStyle w:val="BodyText"/>
+        <w:tabs>
+          <w:tab w:val="left" w:pos="1080"/>
+        </w:tabs>
+        <w:ind w:left="360"/>
+      </w:pPr>
+      <w:r>
+        <w:rPr>
+          <w:color w:val="000000"/>
+          <w:shd w:val="clear" w:color="auto" w:fill="FFFFFF"/>
+        </w:rPr>
+        <w:t>Setting location 0x15 to 0x20 should put it in a mode to transmit the console output to the LEMO.</w:t>
+      </w:r>
+      <w:r>
+        <w:rPr>
+          <w:color w:val="000000"/>
+          <w:shd w:val="clear" w:color="auto" w:fill="FFFFFF"/>
+        </w:rPr>
+        <w:t xml:space="preserve"> Gets reset each start of run which is mildly inconvenient.</w:t>
+      </w:r>
+      <w:bookmarkStart w:id="0" w:name="_GoBack"/>
+      <w:bookmarkEnd w:id="0"/>
     </w:p>
     <w:p>
       <w:pPr>
@@ -3157,6 +3230,7 @@
       <w:tblGrid>
         <w:gridCol w:w="1035"/>
         <w:gridCol w:w="1278"/>
+        <w:gridCol w:w="1278"/>
         <w:gridCol w:w="1287"/>
         <w:gridCol w:w="1287"/>
         <w:gridCol w:w="1278"/>
@@ -3196,6 +3270,30 @@
                 <w:sz w:val="16"/>
                 <w:szCs w:val="16"/>
               </w:rPr>
+              <w:t>7</w:t>
+            </w:r>
+          </w:p>
+        </w:tc>
+        <w:tc>
+          <w:tcPr>
+            <w:tcW w:w="1278" w:type="dxa"/>
+          </w:tcPr>
+          <w:p>
+            <w:pPr>
+              <w:pStyle w:val="CellBody"/>
+              <w:jc w:val="center"/>
+              <w:rPr>
+                <w:rFonts w:ascii="Arial" w:hAnsi="Arial"/>
+                <w:sz w:val="16"/>
+                <w:szCs w:val="16"/>
+              </w:rPr>
+            </w:pPr>
+            <w:r>
+              <w:rPr>
+                <w:rFonts w:ascii="Arial" w:hAnsi="Arial"/>
+                <w:sz w:val="16"/>
+                <w:szCs w:val="16"/>
+              </w:rPr>
               <w:t>6</w:t>
             </w:r>
           </w:p>
@@ -3400,6 +3498,33 @@
                 <w:sz w:val="16"/>
                 <w:szCs w:val="16"/>
               </w:rPr>
+              <w:t>LEMO Trig Enable</w:t>
+            </w:r>
+          </w:p>
+        </w:tc>
+        <w:tc>
+          <w:tcPr>
+            <w:tcW w:w="1278" w:type="dxa"/>
+            <w:tcBorders>
+              <w:bottom w:val="single" w:sz="12" w:space="0" w:color="000000"/>
+            </w:tcBorders>
+          </w:tcPr>
+          <w:p>
+            <w:pPr>
+              <w:pStyle w:val="CellBody"/>
+              <w:jc w:val="center"/>
+              <w:rPr>
+                <w:rFonts w:ascii="Arial" w:hAnsi="Arial"/>
+                <w:sz w:val="16"/>
+                <w:szCs w:val="16"/>
+              </w:rPr>
+            </w:pPr>
+            <w:r>
+              <w:rPr>
+                <w:rFonts w:ascii="Arial" w:hAnsi="Arial"/>
+                <w:sz w:val="16"/>
+                <w:szCs w:val="16"/>
+              </w:rPr>
               <w:t>Charge Outer</w:t>
             </w:r>
           </w:p>
@@ -3419,15 +3544,7 @@
                 <w:sz w:val="16"/>
                 <w:szCs w:val="16"/>
               </w:rPr>
-              <w:t>Trigger Enabl</w:t>
-            </w:r>
-            <w:r>
-              <w:rPr>
-                <w:rFonts w:ascii="Arial" w:hAnsi="Arial"/>
-                <w:sz w:val="16"/>
-                <w:szCs w:val="16"/>
-              </w:rPr>
-              <w:t>e</w:t>
+              <w:t>Trigger Enable</w:t>
             </w:r>
           </w:p>
         </w:tc>
@@ -5402,8 +5519,6 @@
         </w:rPr>
         <w:br w:type="page"/>
       </w:r>
-      <w:bookmarkStart w:id="0" w:name="_GoBack"/>
-      <w:bookmarkEnd w:id="0"/>
     </w:p>
     <w:p>
       <w:pPr>
@@ -11983,7 +12098,7 @@
           <w:rPr>
             <w:noProof/>
           </w:rPr>
-          <w:t>4</w:t>
+          <w:t>3</w:t>
         </w:r>
         <w:r>
           <w:rPr>

</xml_diff>